<commit_message>
update checklist and fix FA geneset source
</commit_message>
<xml_diff>
--- a/inst/templates/rnaseq/org/hcbc/DataManagement-Checklist-BulkRNA.docx
+++ b/inst/templates/rnaseq/org/hcbc/DataManagement-Checklist-BulkRNA.docx
@@ -179,7 +179,25 @@
           <w:sz w:val="22"/>
           <w:szCs w:val="22"/>
         </w:rPr>
-        <w:t>ach new analysis should have its own hbc code</w:t>
+        <w:t xml:space="preserve">ach new analysis should have its own </w:t>
+      </w:r>
+      <w:proofErr w:type="spellStart"/>
+      <w:r>
+        <w:rPr>
+          <w:rFonts w:ascii="Helvetica" w:hAnsi="Helvetica"/>
+          <w:sz w:val="22"/>
+          <w:szCs w:val="22"/>
+        </w:rPr>
+        <w:t>hbc</w:t>
+      </w:r>
+      <w:proofErr w:type="spellEnd"/>
+      <w:r>
+        <w:rPr>
+          <w:rFonts w:ascii="Helvetica" w:hAnsi="Helvetica"/>
+          <w:sz w:val="22"/>
+          <w:szCs w:val="22"/>
+        </w:rPr>
+        <w:t xml:space="preserve"> code</w:t>
       </w:r>
       <w:r>
         <w:rPr>
@@ -297,7 +315,31 @@
           <w:szCs w:val="22"/>
           <w14:ligatures w14:val="none"/>
         </w:rPr>
-        <w:t xml:space="preserve"> Check in with Maria to ensure you have the correct hbc code if you are unsure.</w:t>
+        <w:t xml:space="preserve"> Check in with Maria to ensure you have the correct </w:t>
+      </w:r>
+      <w:proofErr w:type="spellStart"/>
+      <w:r>
+        <w:rPr>
+          <w:rFonts w:ascii="Helvetica" w:eastAsia="Times New Roman" w:hAnsi="Helvetica" w:cs="Times New Roman"/>
+          <w:color w:val="202124"/>
+          <w:kern w:val="0"/>
+          <w:sz w:val="22"/>
+          <w:szCs w:val="22"/>
+          <w14:ligatures w14:val="none"/>
+        </w:rPr>
+        <w:t>hbc</w:t>
+      </w:r>
+      <w:proofErr w:type="spellEnd"/>
+      <w:r>
+        <w:rPr>
+          <w:rFonts w:ascii="Helvetica" w:eastAsia="Times New Roman" w:hAnsi="Helvetica" w:cs="Times New Roman"/>
+          <w:color w:val="202124"/>
+          <w:kern w:val="0"/>
+          <w:sz w:val="22"/>
+          <w:szCs w:val="22"/>
+          <w14:ligatures w14:val="none"/>
+        </w:rPr>
+        <w:t xml:space="preserve"> code if you are unsure.</w:t>
       </w:r>
     </w:p>
     <w:p>
@@ -396,7 +438,51 @@
           <w:szCs w:val="22"/>
           <w14:ligatures w14:val="none"/>
         </w:rPr>
-        <w:t xml:space="preserve"> Check you have the right project name (It chould be in Trello checklist, if not ping your manager)</w:t>
+        <w:t xml:space="preserve"> Check you have the right project name (It </w:t>
+      </w:r>
+      <w:r>
+        <w:rPr>
+          <w:rFonts w:ascii="Helvetica" w:eastAsia="Times New Roman" w:hAnsi="Helvetica" w:cs="Times New Roman"/>
+          <w:color w:val="202124"/>
+          <w:kern w:val="0"/>
+          <w:sz w:val="22"/>
+          <w:szCs w:val="22"/>
+          <w14:ligatures w14:val="none"/>
+        </w:rPr>
+        <w:t>s</w:t>
+      </w:r>
+      <w:r>
+        <w:rPr>
+          <w:rFonts w:ascii="Helvetica" w:eastAsia="Times New Roman" w:hAnsi="Helvetica" w:cs="Times New Roman"/>
+          <w:color w:val="202124"/>
+          <w:kern w:val="0"/>
+          <w:sz w:val="22"/>
+          <w:szCs w:val="22"/>
+          <w14:ligatures w14:val="none"/>
+        </w:rPr>
+        <w:t xml:space="preserve">hould be in </w:t>
+      </w:r>
+      <w:r>
+        <w:rPr>
+          <w:rFonts w:ascii="Helvetica" w:eastAsia="Times New Roman" w:hAnsi="Helvetica" w:cs="Times New Roman"/>
+          <w:color w:val="202124"/>
+          <w:kern w:val="0"/>
+          <w:sz w:val="22"/>
+          <w:szCs w:val="22"/>
+          <w14:ligatures w14:val="none"/>
+        </w:rPr>
+        <w:t xml:space="preserve">the </w:t>
+      </w:r>
+      <w:r>
+        <w:rPr>
+          <w:rFonts w:ascii="Helvetica" w:eastAsia="Times New Roman" w:hAnsi="Helvetica" w:cs="Times New Roman"/>
+          <w:color w:val="202124"/>
+          <w:kern w:val="0"/>
+          <w:sz w:val="22"/>
+          <w:szCs w:val="22"/>
+          <w14:ligatures w14:val="none"/>
+        </w:rPr>
+        <w:t>Trello checklist, if not ping your manager)</w:t>
       </w:r>
     </w:p>
     <w:p>
@@ -495,18 +581,7 @@
           <w:szCs w:val="22"/>
           <w14:ligatures w14:val="none"/>
         </w:rPr>
-        <w:t xml:space="preserve"> </w:t>
-      </w:r>
-      <w:r>
-        <w:rPr>
-          <w:rFonts w:ascii="Helvetica" w:eastAsia="Times New Roman" w:hAnsi="Helvetica" w:cs="Times New Roman"/>
-          <w:color w:val="202124"/>
-          <w:kern w:val="0"/>
-          <w:sz w:val="22"/>
-          <w:szCs w:val="22"/>
-          <w14:ligatures w14:val="none"/>
-        </w:rPr>
-        <w:t xml:space="preserve">Check you have the right environment to work with. Check </w:t>
+        <w:t xml:space="preserve"> Check you have the right environment to work with. Check </w:t>
       </w:r>
       <w:hyperlink r:id="rId5" w:anchor="set-up-the-package" w:history="1">
         <w:r>
@@ -579,6 +654,7 @@
         </w:rPr>
         <w:t xml:space="preserve">Before you run </w:t>
       </w:r>
+      <w:proofErr w:type="spellStart"/>
       <w:r>
         <w:rPr>
           <w:rFonts w:ascii="Helvetica" w:eastAsia="Times New Roman" w:hAnsi="Helvetica" w:cs="Times New Roman"/>
@@ -591,7 +667,22 @@
           <w:u w:val="single"/>
           <w14:ligatures w14:val="none"/>
         </w:rPr>
-        <w:t>nf-core</w:t>
+        <w:t>nf</w:t>
+      </w:r>
+      <w:proofErr w:type="spellEnd"/>
+      <w:r>
+        <w:rPr>
+          <w:rFonts w:ascii="Helvetica" w:eastAsia="Times New Roman" w:hAnsi="Helvetica" w:cs="Times New Roman"/>
+          <w:b/>
+          <w:bCs/>
+          <w:color w:val="202124"/>
+          <w:kern w:val="0"/>
+          <w:sz w:val="28"/>
+          <w:szCs w:val="28"/>
+          <w:u w:val="single"/>
+          <w14:ligatures w14:val="none"/>
+        </w:rPr>
+        <w:t>-core</w:t>
       </w:r>
     </w:p>
     <w:p>
@@ -815,18 +906,31 @@
           <w:szCs w:val="22"/>
           <w14:ligatures w14:val="none"/>
         </w:rPr>
-        <w:t xml:space="preserve"> </w:t>
-      </w:r>
-      <w:r>
-        <w:rPr>
-          <w:rFonts w:ascii="Helvetica" w:eastAsia="Times New Roman" w:hAnsi="Helvetica" w:cs="Times New Roman"/>
-          <w:color w:val="202124"/>
-          <w:kern w:val="0"/>
-          <w:sz w:val="22"/>
-          <w:szCs w:val="22"/>
-          <w14:ligatures w14:val="none"/>
-        </w:rPr>
-        <w:t xml:space="preserve">Set up your RNAseq templates following </w:t>
+        <w:t xml:space="preserve"> Set up your </w:t>
+      </w:r>
+      <w:proofErr w:type="spellStart"/>
+      <w:r>
+        <w:rPr>
+          <w:rFonts w:ascii="Helvetica" w:eastAsia="Times New Roman" w:hAnsi="Helvetica" w:cs="Times New Roman"/>
+          <w:color w:val="202124"/>
+          <w:kern w:val="0"/>
+          <w:sz w:val="22"/>
+          <w:szCs w:val="22"/>
+          <w14:ligatures w14:val="none"/>
+        </w:rPr>
+        <w:t>RNAseq</w:t>
+      </w:r>
+      <w:proofErr w:type="spellEnd"/>
+      <w:r>
+        <w:rPr>
+          <w:rFonts w:ascii="Helvetica" w:eastAsia="Times New Roman" w:hAnsi="Helvetica" w:cs="Times New Roman"/>
+          <w:color w:val="202124"/>
+          <w:kern w:val="0"/>
+          <w:sz w:val="22"/>
+          <w:szCs w:val="22"/>
+          <w14:ligatures w14:val="none"/>
+        </w:rPr>
+        <w:t xml:space="preserve"> templates following </w:t>
       </w:r>
       <w:hyperlink r:id="rId7" w:anchor="rnaseq" w:history="1">
         <w:r>
@@ -949,7 +1053,55 @@
           <w:szCs w:val="22"/>
           <w14:ligatures w14:val="none"/>
         </w:rPr>
-        <w:t>Create a github directory using the project name and add the metadata file for nf-core and a read me</w:t>
+        <w:t xml:space="preserve">Create a </w:t>
+      </w:r>
+      <w:proofErr w:type="spellStart"/>
+      <w:r>
+        <w:rPr>
+          <w:rFonts w:ascii="Helvetica" w:eastAsia="Times New Roman" w:hAnsi="Helvetica" w:cs="Times New Roman"/>
+          <w:color w:val="202124"/>
+          <w:kern w:val="0"/>
+          <w:sz w:val="22"/>
+          <w:szCs w:val="22"/>
+          <w14:ligatures w14:val="none"/>
+        </w:rPr>
+        <w:t>github</w:t>
+      </w:r>
+      <w:proofErr w:type="spellEnd"/>
+      <w:r>
+        <w:rPr>
+          <w:rFonts w:ascii="Helvetica" w:eastAsia="Times New Roman" w:hAnsi="Helvetica" w:cs="Times New Roman"/>
+          <w:color w:val="202124"/>
+          <w:kern w:val="0"/>
+          <w:sz w:val="22"/>
+          <w:szCs w:val="22"/>
+          <w14:ligatures w14:val="none"/>
+        </w:rPr>
+        <w:t xml:space="preserve"> directory using the project name and add the metadata file for </w:t>
+      </w:r>
+      <w:proofErr w:type="spellStart"/>
+      <w:r>
+        <w:rPr>
+          <w:rFonts w:ascii="Helvetica" w:eastAsia="Times New Roman" w:hAnsi="Helvetica" w:cs="Times New Roman"/>
+          <w:color w:val="202124"/>
+          <w:kern w:val="0"/>
+          <w:sz w:val="22"/>
+          <w:szCs w:val="22"/>
+          <w14:ligatures w14:val="none"/>
+        </w:rPr>
+        <w:t>nf</w:t>
+      </w:r>
+      <w:proofErr w:type="spellEnd"/>
+      <w:r>
+        <w:rPr>
+          <w:rFonts w:ascii="Helvetica" w:eastAsia="Times New Roman" w:hAnsi="Helvetica" w:cs="Times New Roman"/>
+          <w:color w:val="202124"/>
+          <w:kern w:val="0"/>
+          <w:sz w:val="22"/>
+          <w:szCs w:val="22"/>
+          <w14:ligatures w14:val="none"/>
+        </w:rPr>
+        <w:t>-core and a read me</w:t>
       </w:r>
     </w:p>
     <w:p>
@@ -1027,15 +1179,51 @@
           <w:sz w:val="22"/>
           <w:szCs w:val="22"/>
         </w:rPr>
-        <w:t xml:space="preserve"> Create a folder in DropBox under the PI name and set up a similar directory structure</w:t>
-      </w:r>
-      <w:r>
-        <w:rPr>
-          <w:rFonts w:ascii="Helvetica" w:hAnsi="Helvetica"/>
-          <w:sz w:val="22"/>
-          <w:szCs w:val="22"/>
-        </w:rPr>
-        <w:t xml:space="preserve"> (clone from github)</w:t>
+        <w:t xml:space="preserve"> Create a folder in </w:t>
+      </w:r>
+      <w:proofErr w:type="spellStart"/>
+      <w:r>
+        <w:rPr>
+          <w:rFonts w:ascii="Helvetica" w:hAnsi="Helvetica"/>
+          <w:sz w:val="22"/>
+          <w:szCs w:val="22"/>
+        </w:rPr>
+        <w:t>DropBox</w:t>
+      </w:r>
+      <w:proofErr w:type="spellEnd"/>
+      <w:r>
+        <w:rPr>
+          <w:rFonts w:ascii="Helvetica" w:hAnsi="Helvetica"/>
+          <w:sz w:val="22"/>
+          <w:szCs w:val="22"/>
+        </w:rPr>
+        <w:t xml:space="preserve"> under the PI name and set up a similar directory structure</w:t>
+      </w:r>
+      <w:r>
+        <w:rPr>
+          <w:rFonts w:ascii="Helvetica" w:hAnsi="Helvetica"/>
+          <w:sz w:val="22"/>
+          <w:szCs w:val="22"/>
+        </w:rPr>
+        <w:t xml:space="preserve"> (clone from </w:t>
+      </w:r>
+      <w:proofErr w:type="spellStart"/>
+      <w:r>
+        <w:rPr>
+          <w:rFonts w:ascii="Helvetica" w:hAnsi="Helvetica"/>
+          <w:sz w:val="22"/>
+          <w:szCs w:val="22"/>
+        </w:rPr>
+        <w:t>github</w:t>
+      </w:r>
+      <w:proofErr w:type="spellEnd"/>
+      <w:r>
+        <w:rPr>
+          <w:rFonts w:ascii="Helvetica" w:hAnsi="Helvetica"/>
+          <w:sz w:val="22"/>
+          <w:szCs w:val="22"/>
+        </w:rPr>
+        <w:t>)</w:t>
       </w:r>
     </w:p>
     <w:p>
@@ -1333,7 +1521,31 @@
           <w:szCs w:val="22"/>
           <w14:ligatures w14:val="none"/>
         </w:rPr>
-        <w:t xml:space="preserve"> Check permissions. They should be set to group readable and writeable. Chmod 775</w:t>
+        <w:t xml:space="preserve"> Check permissions. They should be set to group readable and writeable. </w:t>
+      </w:r>
+      <w:proofErr w:type="spellStart"/>
+      <w:r>
+        <w:rPr>
+          <w:rFonts w:ascii="Helvetica" w:eastAsia="Times New Roman" w:hAnsi="Helvetica" w:cs="Times New Roman"/>
+          <w:color w:val="202124"/>
+          <w:kern w:val="0"/>
+          <w:sz w:val="22"/>
+          <w:szCs w:val="22"/>
+          <w14:ligatures w14:val="none"/>
+        </w:rPr>
+        <w:t>Chmod</w:t>
+      </w:r>
+      <w:proofErr w:type="spellEnd"/>
+      <w:r>
+        <w:rPr>
+          <w:rFonts w:ascii="Helvetica" w:eastAsia="Times New Roman" w:hAnsi="Helvetica" w:cs="Times New Roman"/>
+          <w:color w:val="202124"/>
+          <w:kern w:val="0"/>
+          <w:sz w:val="22"/>
+          <w:szCs w:val="22"/>
+          <w14:ligatures w14:val="none"/>
+        </w:rPr>
+        <w:t xml:space="preserve"> 775</w:t>
       </w:r>
     </w:p>
     <w:p>
@@ -1473,6 +1685,7 @@
         </w:rPr>
         <w:t xml:space="preserve">After </w:t>
       </w:r>
+      <w:proofErr w:type="spellStart"/>
       <w:r>
         <w:rPr>
           <w:rFonts w:ascii="Helvetica" w:hAnsi="Helvetica"/>
@@ -1482,7 +1695,19 @@
           <w:szCs w:val="28"/>
           <w:u w:val="single"/>
         </w:rPr>
-        <w:t>nf-core</w:t>
+        <w:t>nf</w:t>
+      </w:r>
+      <w:proofErr w:type="spellEnd"/>
+      <w:r>
+        <w:rPr>
+          <w:rFonts w:ascii="Helvetica" w:hAnsi="Helvetica"/>
+          <w:b/>
+          <w:bCs/>
+          <w:sz w:val="28"/>
+          <w:szCs w:val="28"/>
+          <w:u w:val="single"/>
+        </w:rPr>
+        <w:t>-core</w:t>
       </w:r>
       <w:r>
         <w:rPr>
@@ -1666,7 +1891,25 @@
           <w:sz w:val="22"/>
           <w:szCs w:val="22"/>
         </w:rPr>
-        <w:t>/cores/bcbio/PIs/</w:t>
+        <w:t>/cores/</w:t>
+      </w:r>
+      <w:proofErr w:type="spellStart"/>
+      <w:r>
+        <w:rPr>
+          <w:rFonts w:ascii="Helvetica" w:hAnsi="Helvetica"/>
+          <w:sz w:val="22"/>
+          <w:szCs w:val="22"/>
+        </w:rPr>
+        <w:t>bcbio</w:t>
+      </w:r>
+      <w:proofErr w:type="spellEnd"/>
+      <w:r>
+        <w:rPr>
+          <w:rFonts w:ascii="Helvetica" w:hAnsi="Helvetica"/>
+          <w:sz w:val="22"/>
+          <w:szCs w:val="22"/>
+        </w:rPr>
+        <w:t>/PIs/</w:t>
       </w:r>
       <w:r>
         <w:rPr>
@@ -1777,13 +2020,23 @@
         </w:rPr>
         <w:t xml:space="preserve">Add </w:t>
       </w:r>
-      <w:r>
-        <w:rPr>
-          <w:rFonts w:ascii="Helvetica" w:hAnsi="Helvetica"/>
-          <w:sz w:val="22"/>
-          <w:szCs w:val="22"/>
-        </w:rPr>
-        <w:t xml:space="preserve">salmon.merged.gene_counts.rds </w:t>
+      <w:proofErr w:type="spellStart"/>
+      <w:r>
+        <w:rPr>
+          <w:rFonts w:ascii="Helvetica" w:hAnsi="Helvetica"/>
+          <w:sz w:val="22"/>
+          <w:szCs w:val="22"/>
+        </w:rPr>
+        <w:t>salmon.merged.gene_counts.rds</w:t>
+      </w:r>
+      <w:proofErr w:type="spellEnd"/>
+      <w:r>
+        <w:rPr>
+          <w:rFonts w:ascii="Helvetica" w:hAnsi="Helvetica"/>
+          <w:sz w:val="22"/>
+          <w:szCs w:val="22"/>
+        </w:rPr>
+        <w:t xml:space="preserve"> </w:t>
       </w:r>
       <w:r>
         <w:rPr>
@@ -1817,6 +2070,7 @@
         </w:rPr>
         <w:t xml:space="preserve"> on </w:t>
       </w:r>
+      <w:proofErr w:type="spellStart"/>
       <w:r>
         <w:rPr>
           <w:rFonts w:ascii="Helvetica" w:hAnsi="Helvetica"/>
@@ -1849,6 +2103,7 @@
         </w:rPr>
         <w:t>ox</w:t>
       </w:r>
+      <w:proofErr w:type="spellEnd"/>
       <w:r>
         <w:rPr>
           <w:rFonts w:ascii="Helvetica" w:hAnsi="Helvetica"/>
@@ -2002,6 +2257,7 @@
         </w:rPr>
         <w:t xml:space="preserve">Create a “QC” folder on </w:t>
       </w:r>
+      <w:proofErr w:type="spellStart"/>
       <w:r>
         <w:rPr>
           <w:rFonts w:ascii="Helvetica" w:hAnsi="Helvetica"/>
@@ -2032,7 +2288,16 @@
           <w:sz w:val="22"/>
           <w:szCs w:val="22"/>
         </w:rPr>
-        <w:t>ox.</w:t>
+        <w:t>ox</w:t>
+      </w:r>
+      <w:proofErr w:type="spellEnd"/>
+      <w:r>
+        <w:rPr>
+          <w:rFonts w:ascii="Helvetica" w:hAnsi="Helvetica"/>
+          <w:sz w:val="22"/>
+          <w:szCs w:val="22"/>
+        </w:rPr>
+        <w:t>.</w:t>
       </w:r>
       <w:r>
         <w:rPr>
@@ -2072,13 +2337,23 @@
           <w:szCs w:val="22"/>
         </w:rPr>
       </w:pPr>
-      <w:r>
-        <w:rPr>
-          <w:rFonts w:ascii="Helvetica" w:hAnsi="Helvetica"/>
-          <w:sz w:val="22"/>
-          <w:szCs w:val="22"/>
-        </w:rPr>
-        <w:t>QC.Rmd file</w:t>
+      <w:proofErr w:type="spellStart"/>
+      <w:r>
+        <w:rPr>
+          <w:rFonts w:ascii="Helvetica" w:hAnsi="Helvetica"/>
+          <w:sz w:val="22"/>
+          <w:szCs w:val="22"/>
+        </w:rPr>
+        <w:t>QC.Rmd</w:t>
+      </w:r>
+      <w:proofErr w:type="spellEnd"/>
+      <w:r>
+        <w:rPr>
+          <w:rFonts w:ascii="Helvetica" w:hAnsi="Helvetica"/>
+          <w:sz w:val="22"/>
+          <w:szCs w:val="22"/>
+        </w:rPr>
+        <w:t xml:space="preserve"> file</w:t>
       </w:r>
     </w:p>
     <w:p>
@@ -2130,8 +2405,18 @@
           <w:sz w:val="22"/>
           <w:szCs w:val="22"/>
         </w:rPr>
-        <w:t>Any params files necessary to run the rmd</w:t>
-      </w:r>
+        <w:t xml:space="preserve">Any params files necessary to run the </w:t>
+      </w:r>
+      <w:proofErr w:type="spellStart"/>
+      <w:r>
+        <w:rPr>
+          <w:rFonts w:ascii="Helvetica" w:hAnsi="Helvetica"/>
+          <w:sz w:val="22"/>
+          <w:szCs w:val="22"/>
+        </w:rPr>
+        <w:t>rmd</w:t>
+      </w:r>
+      <w:proofErr w:type="spellEnd"/>
     </w:p>
     <w:p>
       <w:pPr>
@@ -2252,7 +2537,25 @@
           <w:sz w:val="22"/>
           <w:szCs w:val="22"/>
         </w:rPr>
-        <w:t>Add QC.Rmd file</w:t>
+        <w:t xml:space="preserve">Add </w:t>
+      </w:r>
+      <w:proofErr w:type="spellStart"/>
+      <w:r>
+        <w:rPr>
+          <w:rFonts w:ascii="Helvetica" w:hAnsi="Helvetica"/>
+          <w:sz w:val="22"/>
+          <w:szCs w:val="22"/>
+        </w:rPr>
+        <w:t>QC.Rmd</w:t>
+      </w:r>
+      <w:proofErr w:type="spellEnd"/>
+      <w:r>
+        <w:rPr>
+          <w:rFonts w:ascii="Helvetica" w:hAnsi="Helvetica"/>
+          <w:sz w:val="22"/>
+          <w:szCs w:val="22"/>
+        </w:rPr>
+        <w:t xml:space="preserve"> file</w:t>
       </w:r>
       <w:r>
         <w:rPr>
@@ -2262,14 +2565,26 @@
         </w:rPr>
         <w:t xml:space="preserve"> and any params files (e.g., </w:t>
       </w:r>
-      <w:r>
-        <w:rPr>
-          <w:rFonts w:ascii="Helvetica" w:hAnsi="Helvetica"/>
-          <w:sz w:val="22"/>
-          <w:szCs w:val="22"/>
-        </w:rPr>
-        <w:t>params_qc_nf-core.R</w:t>
-      </w:r>
+      <w:proofErr w:type="spellStart"/>
+      <w:r>
+        <w:rPr>
+          <w:rFonts w:ascii="Helvetica" w:hAnsi="Helvetica"/>
+          <w:sz w:val="22"/>
+          <w:szCs w:val="22"/>
+        </w:rPr>
+        <w:t>params_qc_nf-</w:t>
+      </w:r>
+      <w:proofErr w:type="gramStart"/>
+      <w:r>
+        <w:rPr>
+          <w:rFonts w:ascii="Helvetica" w:hAnsi="Helvetica"/>
+          <w:sz w:val="22"/>
+          <w:szCs w:val="22"/>
+        </w:rPr>
+        <w:t>core.R</w:t>
+      </w:r>
+      <w:proofErr w:type="spellEnd"/>
+      <w:proofErr w:type="gramEnd"/>
       <w:r>
         <w:rPr>
           <w:rFonts w:ascii="Helvetica" w:hAnsi="Helvetica"/>
@@ -2422,6 +2737,7 @@
         </w:rPr>
         <w:t xml:space="preserve">Create a “DE” folder on </w:t>
       </w:r>
+      <w:proofErr w:type="spellStart"/>
       <w:r>
         <w:rPr>
           <w:rFonts w:ascii="Helvetica" w:hAnsi="Helvetica"/>
@@ -2454,6 +2770,7 @@
         </w:rPr>
         <w:t>ox</w:t>
       </w:r>
+      <w:proofErr w:type="spellEnd"/>
       <w:r>
         <w:rPr>
           <w:rFonts w:ascii="Helvetica" w:hAnsi="Helvetica"/>
@@ -2516,6 +2833,7 @@
           <w:szCs w:val="22"/>
         </w:rPr>
       </w:pPr>
+      <w:proofErr w:type="spellStart"/>
       <w:r>
         <w:rPr>
           <w:rFonts w:ascii="Helvetica" w:hAnsi="Helvetica"/>
@@ -2538,7 +2856,16 @@
           <w:sz w:val="22"/>
           <w:szCs w:val="22"/>
         </w:rPr>
-        <w:t xml:space="preserve">Rmd and </w:t>
+        <w:t>Rmd</w:t>
+      </w:r>
+      <w:proofErr w:type="spellEnd"/>
+      <w:r>
+        <w:rPr>
+          <w:rFonts w:ascii="Helvetica" w:hAnsi="Helvetica"/>
+          <w:sz w:val="22"/>
+          <w:szCs w:val="22"/>
+        </w:rPr>
+        <w:t xml:space="preserve"> and </w:t>
       </w:r>
       <w:r>
         <w:rPr>
@@ -2570,7 +2897,25 @@
           <w:sz w:val="22"/>
           <w:szCs w:val="22"/>
         </w:rPr>
-        <w:t>. Also add any params files necessary to run the rmd.</w:t>
+        <w:t xml:space="preserve">. Also add any params files necessary to run the </w:t>
+      </w:r>
+      <w:proofErr w:type="spellStart"/>
+      <w:r>
+        <w:rPr>
+          <w:rFonts w:ascii="Helvetica" w:hAnsi="Helvetica"/>
+          <w:sz w:val="22"/>
+          <w:szCs w:val="22"/>
+        </w:rPr>
+        <w:t>rmd</w:t>
+      </w:r>
+      <w:proofErr w:type="spellEnd"/>
+      <w:r>
+        <w:rPr>
+          <w:rFonts w:ascii="Helvetica" w:hAnsi="Helvetica"/>
+          <w:sz w:val="22"/>
+          <w:szCs w:val="22"/>
+        </w:rPr>
+        <w:t>.</w:t>
       </w:r>
     </w:p>
     <w:p>
@@ -2671,7 +3016,43 @@
           <w:sz w:val="22"/>
           <w:szCs w:val="22"/>
         </w:rPr>
-        <w:t>Add DEG.rmd and any params files to the github.</w:t>
+        <w:t xml:space="preserve">Add </w:t>
+      </w:r>
+      <w:proofErr w:type="spellStart"/>
+      <w:r>
+        <w:rPr>
+          <w:rFonts w:ascii="Helvetica" w:hAnsi="Helvetica"/>
+          <w:sz w:val="22"/>
+          <w:szCs w:val="22"/>
+        </w:rPr>
+        <w:t>DEG.rmd</w:t>
+      </w:r>
+      <w:proofErr w:type="spellEnd"/>
+      <w:r>
+        <w:rPr>
+          <w:rFonts w:ascii="Helvetica" w:hAnsi="Helvetica"/>
+          <w:sz w:val="22"/>
+          <w:szCs w:val="22"/>
+        </w:rPr>
+        <w:t xml:space="preserve"> and any params files to the </w:t>
+      </w:r>
+      <w:proofErr w:type="spellStart"/>
+      <w:r>
+        <w:rPr>
+          <w:rFonts w:ascii="Helvetica" w:hAnsi="Helvetica"/>
+          <w:sz w:val="22"/>
+          <w:szCs w:val="22"/>
+        </w:rPr>
+        <w:t>github</w:t>
+      </w:r>
+      <w:proofErr w:type="spellEnd"/>
+      <w:r>
+        <w:rPr>
+          <w:rFonts w:ascii="Helvetica" w:hAnsi="Helvetica"/>
+          <w:sz w:val="22"/>
+          <w:szCs w:val="22"/>
+        </w:rPr>
+        <w:t>.</w:t>
       </w:r>
     </w:p>
     <w:p>
@@ -2774,7 +3155,25 @@
           <w:sz w:val="22"/>
           <w:szCs w:val="22"/>
         </w:rPr>
-        <w:t>Create a “data” folder inside the “DE” folder on DropBox. Add to this folder:</w:t>
+        <w:t xml:space="preserve">Create a “data” folder inside the “DE” folder on </w:t>
+      </w:r>
+      <w:proofErr w:type="spellStart"/>
+      <w:r>
+        <w:rPr>
+          <w:rFonts w:ascii="Helvetica" w:hAnsi="Helvetica"/>
+          <w:sz w:val="22"/>
+          <w:szCs w:val="22"/>
+        </w:rPr>
+        <w:t>DropBox</w:t>
+      </w:r>
+      <w:proofErr w:type="spellEnd"/>
+      <w:r>
+        <w:rPr>
+          <w:rFonts w:ascii="Helvetica" w:hAnsi="Helvetica"/>
+          <w:sz w:val="22"/>
+          <w:szCs w:val="22"/>
+        </w:rPr>
+        <w:t>. Add to this folder:</w:t>
       </w:r>
     </w:p>
     <w:p>
@@ -2899,7 +3298,25 @@
           <w:sz w:val="22"/>
           <w:szCs w:val="22"/>
         </w:rPr>
-        <w:t>Create a “results” folder inside the “DE” folder on DropBox. Add to this folder:</w:t>
+        <w:t xml:space="preserve">Create a “results” folder inside the “DE” folder on </w:t>
+      </w:r>
+      <w:proofErr w:type="spellStart"/>
+      <w:r>
+        <w:rPr>
+          <w:rFonts w:ascii="Helvetica" w:hAnsi="Helvetica"/>
+          <w:sz w:val="22"/>
+          <w:szCs w:val="22"/>
+        </w:rPr>
+        <w:t>DropBox</w:t>
+      </w:r>
+      <w:proofErr w:type="spellEnd"/>
+      <w:r>
+        <w:rPr>
+          <w:rFonts w:ascii="Helvetica" w:hAnsi="Helvetica"/>
+          <w:sz w:val="22"/>
+          <w:szCs w:val="22"/>
+        </w:rPr>
+        <w:t>. Add to this folder:</w:t>
       </w:r>
     </w:p>
     <w:p>
@@ -2969,6 +3386,7 @@
         </w:rPr>
         <w:t xml:space="preserve">individual </w:t>
       </w:r>
+      <w:proofErr w:type="gramStart"/>
       <w:r>
         <w:rPr>
           <w:rFonts w:ascii="Helvetica" w:hAnsi="Helvetica"/>
@@ -2997,6 +3415,7 @@
         </w:rPr>
         <w:t>.</w:t>
       </w:r>
+      <w:proofErr w:type="gramEnd"/>
     </w:p>
     <w:p>
       <w:pPr>
@@ -3152,6 +3571,8 @@
       <w:pPr>
         <w:rPr>
           <w:rFonts w:ascii="Helvetica" w:hAnsi="Helvetica"/>
+          <w:sz w:val="22"/>
+          <w:szCs w:val="22"/>
         </w:rPr>
       </w:pPr>
     </w:p>
@@ -3175,7 +3596,7 @@
           <w:szCs w:val="28"/>
           <w:u w:val="single"/>
         </w:rPr>
-        <w:t>After client is satisfied (i.e. analysis phase is finished)</w:t>
+        <w:t>Before sharing with client</w:t>
       </w:r>
     </w:p>
     <w:p>
@@ -3276,63 +3697,220 @@
           <w:sz w:val="22"/>
           <w:szCs w:val="22"/>
         </w:rPr>
-        <w:t xml:space="preserve">Add any other </w:t>
-      </w:r>
-      <w:r>
-        <w:rPr>
-          <w:rFonts w:ascii="Helvetica" w:hAnsi="Helvetica"/>
-          <w:sz w:val="22"/>
-          <w:szCs w:val="22"/>
-        </w:rPr>
-        <w:t xml:space="preserve">bash </w:t>
-      </w:r>
-      <w:r>
-        <w:rPr>
-          <w:rFonts w:ascii="Helvetica" w:hAnsi="Helvetica"/>
-          <w:sz w:val="22"/>
-          <w:szCs w:val="22"/>
-        </w:rPr>
-        <w:t xml:space="preserve">scripts or </w:t>
-      </w:r>
-      <w:r>
-        <w:rPr>
-          <w:rFonts w:ascii="Helvetica" w:hAnsi="Helvetica"/>
-          <w:sz w:val="22"/>
-          <w:szCs w:val="22"/>
-        </w:rPr>
-        <w:t xml:space="preserve">custom </w:t>
-      </w:r>
-      <w:r>
-        <w:rPr>
-          <w:rFonts w:ascii="Helvetica" w:hAnsi="Helvetica"/>
-          <w:sz w:val="22"/>
-          <w:szCs w:val="22"/>
-        </w:rPr>
-        <w:t xml:space="preserve">R code generated to </w:t>
-      </w:r>
-      <w:r>
-        <w:rPr>
-          <w:rFonts w:ascii="Helvetica" w:hAnsi="Helvetica"/>
-          <w:sz w:val="22"/>
-          <w:szCs w:val="22"/>
-        </w:rPr>
-        <w:t>GitHub</w:t>
-      </w:r>
-      <w:r>
-        <w:rPr>
-          <w:rFonts w:ascii="Helvetica" w:hAnsi="Helvetica"/>
-          <w:sz w:val="22"/>
-          <w:szCs w:val="22"/>
-        </w:rPr>
-        <w:t xml:space="preserve">. </w:t>
-      </w:r>
-    </w:p>
-    <w:p>
-      <w:pPr>
-        <w:rPr>
-          <w:rFonts w:ascii="Helvetica" w:hAnsi="Helvetica"/>
-          <w:sz w:val="22"/>
-          <w:szCs w:val="22"/>
+        <w:t>Make sure the report and data files (tables/figures) you are sharing can be reproduced in a clean environment:</w:t>
+      </w:r>
+      <w:r>
+        <w:rPr>
+          <w:rFonts w:ascii="Helvetica" w:hAnsi="Helvetica"/>
+          <w:sz w:val="22"/>
+          <w:szCs w:val="22"/>
+        </w:rPr>
+        <w:t xml:space="preserve"> </w:t>
+      </w:r>
+    </w:p>
+    <w:p>
+      <w:pPr>
+        <w:pStyle w:val="ListParagraph"/>
+        <w:numPr>
+          <w:ilvl w:val="0"/>
+          <w:numId w:val="6"/>
+        </w:numPr>
+        <w:rPr>
+          <w:rFonts w:ascii="Helvetica" w:hAnsi="Helvetica"/>
+          <w:sz w:val="22"/>
+          <w:szCs w:val="22"/>
+        </w:rPr>
+      </w:pPr>
+      <w:r>
+        <w:rPr>
+          <w:rFonts w:ascii="Helvetica" w:hAnsi="Helvetica"/>
+          <w:sz w:val="22"/>
+          <w:szCs w:val="22"/>
+        </w:rPr>
+        <w:t>Remove all objects from your R/python environment</w:t>
+      </w:r>
+    </w:p>
+    <w:p>
+      <w:pPr>
+        <w:pStyle w:val="ListParagraph"/>
+        <w:numPr>
+          <w:ilvl w:val="0"/>
+          <w:numId w:val="6"/>
+        </w:numPr>
+        <w:rPr>
+          <w:rFonts w:ascii="Helvetica" w:hAnsi="Helvetica"/>
+          <w:sz w:val="22"/>
+          <w:szCs w:val="22"/>
+        </w:rPr>
+      </w:pPr>
+      <w:r>
+        <w:rPr>
+          <w:rFonts w:ascii="Helvetica" w:hAnsi="Helvetica"/>
+          <w:sz w:val="22"/>
+          <w:szCs w:val="22"/>
+        </w:rPr>
+        <w:t>Restart the session</w:t>
+      </w:r>
+    </w:p>
+    <w:p>
+      <w:pPr>
+        <w:pStyle w:val="ListParagraph"/>
+        <w:numPr>
+          <w:ilvl w:val="0"/>
+          <w:numId w:val="6"/>
+        </w:numPr>
+        <w:rPr>
+          <w:rFonts w:ascii="Helvetica" w:hAnsi="Helvetica"/>
+          <w:sz w:val="22"/>
+          <w:szCs w:val="22"/>
+        </w:rPr>
+      </w:pPr>
+      <w:r>
+        <w:rPr>
+          <w:rFonts w:ascii="Helvetica" w:hAnsi="Helvetica"/>
+          <w:sz w:val="22"/>
+          <w:szCs w:val="22"/>
+        </w:rPr>
+        <w:t xml:space="preserve">Run your </w:t>
+      </w:r>
+      <w:proofErr w:type="spellStart"/>
+      <w:r>
+        <w:rPr>
+          <w:rFonts w:ascii="Helvetica" w:hAnsi="Helvetica"/>
+          <w:sz w:val="22"/>
+          <w:szCs w:val="22"/>
+        </w:rPr>
+        <w:t>Rmd</w:t>
+      </w:r>
+      <w:proofErr w:type="spellEnd"/>
+      <w:r>
+        <w:rPr>
+          <w:rFonts w:ascii="Helvetica" w:hAnsi="Helvetica"/>
+          <w:sz w:val="22"/>
+          <w:szCs w:val="22"/>
+        </w:rPr>
+        <w:t xml:space="preserve"> or code to reproduce the reports/tables/figures you are sharing with clients</w:t>
+      </w:r>
+    </w:p>
+    <w:p>
+      <w:pPr>
+        <w:pStyle w:val="ListParagraph"/>
+        <w:numPr>
+          <w:ilvl w:val="0"/>
+          <w:numId w:val="6"/>
+        </w:numPr>
+        <w:rPr>
+          <w:rFonts w:ascii="Helvetica" w:hAnsi="Helvetica"/>
+          <w:sz w:val="22"/>
+          <w:szCs w:val="22"/>
+        </w:rPr>
+      </w:pPr>
+      <w:r>
+        <w:rPr>
+          <w:rFonts w:ascii="Helvetica" w:hAnsi="Helvetica"/>
+          <w:sz w:val="22"/>
+          <w:szCs w:val="22"/>
+        </w:rPr>
+        <w:t>This should run at once w/o errors</w:t>
+      </w:r>
+    </w:p>
+    <w:p>
+      <w:pPr>
+        <w:pStyle w:val="ListParagraph"/>
+        <w:numPr>
+          <w:ilvl w:val="1"/>
+          <w:numId w:val="6"/>
+        </w:numPr>
+        <w:rPr>
+          <w:rFonts w:ascii="Helvetica" w:hAnsi="Helvetica"/>
+          <w:sz w:val="22"/>
+          <w:szCs w:val="22"/>
+        </w:rPr>
+      </w:pPr>
+      <w:r>
+        <w:rPr>
+          <w:rFonts w:ascii="Helvetica" w:hAnsi="Helvetica"/>
+          <w:sz w:val="22"/>
+          <w:szCs w:val="22"/>
+        </w:rPr>
+        <w:t>Use R/python objects to skip compute/memory intensive processes</w:t>
+      </w:r>
+    </w:p>
+    <w:p>
+      <w:pPr>
+        <w:pStyle w:val="ListParagraph"/>
+        <w:numPr>
+          <w:ilvl w:val="1"/>
+          <w:numId w:val="6"/>
+        </w:numPr>
+        <w:rPr>
+          <w:rFonts w:ascii="Helvetica" w:hAnsi="Helvetica"/>
+          <w:sz w:val="22"/>
+          <w:szCs w:val="22"/>
+        </w:rPr>
+      </w:pPr>
+      <w:r>
+        <w:rPr>
+          <w:rFonts w:ascii="Helvetica" w:hAnsi="Helvetica"/>
+          <w:sz w:val="22"/>
+          <w:szCs w:val="22"/>
+        </w:rPr>
+        <w:lastRenderedPageBreak/>
+        <w:t xml:space="preserve">Use </w:t>
+      </w:r>
+      <w:hyperlink r:id="rId8" w:history="1">
+        <w:proofErr w:type="spellStart"/>
+        <w:r>
+          <w:rPr>
+            <w:rStyle w:val="Hyperlink"/>
+            <w:rFonts w:ascii="Helvetica" w:hAnsi="Helvetica"/>
+            <w:sz w:val="22"/>
+            <w:szCs w:val="22"/>
+          </w:rPr>
+          <w:t>qs</w:t>
+        </w:r>
+        <w:proofErr w:type="spellEnd"/>
+      </w:hyperlink>
+      <w:r>
+        <w:rPr>
+          <w:rFonts w:ascii="Helvetica" w:hAnsi="Helvetica"/>
+          <w:sz w:val="22"/>
+          <w:szCs w:val="22"/>
+        </w:rPr>
+        <w:t xml:space="preserve"> to store and save objects (faster than RD)</w:t>
+      </w:r>
+    </w:p>
+    <w:p>
+      <w:pPr>
+        <w:pStyle w:val="ListParagraph"/>
+        <w:numPr>
+          <w:ilvl w:val="0"/>
+          <w:numId w:val="6"/>
+        </w:numPr>
+        <w:rPr>
+          <w:rFonts w:ascii="Helvetica" w:hAnsi="Helvetica"/>
+          <w:sz w:val="22"/>
+          <w:szCs w:val="22"/>
+        </w:rPr>
+      </w:pPr>
+      <w:r>
+        <w:rPr>
+          <w:rFonts w:ascii="Helvetica" w:hAnsi="Helvetica"/>
+          <w:sz w:val="22"/>
+          <w:szCs w:val="22"/>
+        </w:rPr>
+        <w:t>DO NOT share reports/tables/figures if the code is not independent of manual steps</w:t>
+      </w:r>
+    </w:p>
+    <w:p>
+      <w:pPr>
+        <w:rPr>
+          <w:rFonts w:ascii="Helvetica" w:eastAsia="Times New Roman" w:hAnsi="Helvetica" w:cs="Times New Roman"/>
+          <w:color w:val="202124"/>
+          <w:kern w:val="0"/>
+          <w:sz w:val="22"/>
+          <w:szCs w:val="22"/>
+          <w14:ligatures w14:val="none"/>
         </w:rPr>
       </w:pPr>
     </w:p>
@@ -3425,7 +4003,55 @@
           <w:sz w:val="22"/>
           <w:szCs w:val="22"/>
         </w:rPr>
-        <w:t>Create a README.md defining each custom script in GitHub and its usage.</w:t>
+        <w:t xml:space="preserve">Add any other </w:t>
+      </w:r>
+      <w:r>
+        <w:rPr>
+          <w:rFonts w:ascii="Helvetica" w:hAnsi="Helvetica"/>
+          <w:sz w:val="22"/>
+          <w:szCs w:val="22"/>
+        </w:rPr>
+        <w:t xml:space="preserve">bash </w:t>
+      </w:r>
+      <w:r>
+        <w:rPr>
+          <w:rFonts w:ascii="Helvetica" w:hAnsi="Helvetica"/>
+          <w:sz w:val="22"/>
+          <w:szCs w:val="22"/>
+        </w:rPr>
+        <w:t xml:space="preserve">scripts or </w:t>
+      </w:r>
+      <w:r>
+        <w:rPr>
+          <w:rFonts w:ascii="Helvetica" w:hAnsi="Helvetica"/>
+          <w:sz w:val="22"/>
+          <w:szCs w:val="22"/>
+        </w:rPr>
+        <w:t xml:space="preserve">custom </w:t>
+      </w:r>
+      <w:r>
+        <w:rPr>
+          <w:rFonts w:ascii="Helvetica" w:hAnsi="Helvetica"/>
+          <w:sz w:val="22"/>
+          <w:szCs w:val="22"/>
+        </w:rPr>
+        <w:t xml:space="preserve">R code generated to </w:t>
+      </w:r>
+      <w:r>
+        <w:rPr>
+          <w:rFonts w:ascii="Helvetica" w:hAnsi="Helvetica"/>
+          <w:sz w:val="22"/>
+          <w:szCs w:val="22"/>
+        </w:rPr>
+        <w:t>GitHub</w:t>
+      </w:r>
+      <w:r>
+        <w:rPr>
+          <w:rFonts w:ascii="Helvetica" w:hAnsi="Helvetica"/>
+          <w:sz w:val="22"/>
+          <w:szCs w:val="22"/>
+        </w:rPr>
+        <w:t xml:space="preserve">. </w:t>
       </w:r>
     </w:p>
     <w:p>
@@ -3522,86 +4148,11 @@
       </w:r>
       <w:r>
         <w:rPr>
-          <w:rFonts w:ascii="Helvetica" w:eastAsia="Times New Roman" w:hAnsi="Helvetica" w:cs="Times New Roman"/>
-          <w:color w:val="202124"/>
-          <w:kern w:val="0"/>
-          <w:sz w:val="22"/>
-          <w:szCs w:val="22"/>
-          <w14:ligatures w14:val="none"/>
-        </w:rPr>
-        <w:t xml:space="preserve">Any custom R and .Rmd files should also go in DropBox. </w:t>
-      </w:r>
-      <w:r>
-        <w:rPr>
-          <w:rFonts w:ascii="Helvetica" w:hAnsi="Helvetica"/>
-          <w:sz w:val="22"/>
-          <w:szCs w:val="22"/>
-        </w:rPr>
-        <w:t xml:space="preserve">Make sure all </w:t>
-      </w:r>
-      <w:r>
-        <w:rPr>
-          <w:rFonts w:ascii="Helvetica" w:hAnsi="Helvetica"/>
-          <w:sz w:val="22"/>
-          <w:szCs w:val="22"/>
-        </w:rPr>
-        <w:t>.</w:t>
-      </w:r>
-      <w:r>
-        <w:rPr>
-          <w:rFonts w:ascii="Helvetica" w:hAnsi="Helvetica"/>
-          <w:sz w:val="22"/>
-          <w:szCs w:val="22"/>
-        </w:rPr>
-        <w:t>R</w:t>
-      </w:r>
-      <w:r>
-        <w:rPr>
-          <w:rFonts w:ascii="Helvetica" w:hAnsi="Helvetica"/>
-          <w:sz w:val="22"/>
-          <w:szCs w:val="22"/>
-        </w:rPr>
-        <w:t>md</w:t>
-      </w:r>
-      <w:r>
-        <w:rPr>
-          <w:rFonts w:ascii="Helvetica" w:hAnsi="Helvetica"/>
-          <w:sz w:val="22"/>
-          <w:szCs w:val="22"/>
-        </w:rPr>
-        <w:t xml:space="preserve"> code in </w:t>
-      </w:r>
-      <w:r>
-        <w:rPr>
-          <w:rFonts w:ascii="Helvetica" w:hAnsi="Helvetica"/>
-          <w:sz w:val="22"/>
-          <w:szCs w:val="22"/>
-        </w:rPr>
-        <w:t>D</w:t>
-      </w:r>
-      <w:r>
-        <w:rPr>
-          <w:rFonts w:ascii="Helvetica" w:hAnsi="Helvetica"/>
-          <w:sz w:val="22"/>
-          <w:szCs w:val="22"/>
-        </w:rPr>
-        <w:t>rop</w:t>
-      </w:r>
-      <w:r>
-        <w:rPr>
-          <w:rFonts w:ascii="Helvetica" w:hAnsi="Helvetica"/>
-          <w:sz w:val="22"/>
-          <w:szCs w:val="22"/>
-        </w:rPr>
-        <w:t>B</w:t>
-      </w:r>
-      <w:r>
-        <w:rPr>
-          <w:rFonts w:ascii="Helvetica" w:hAnsi="Helvetica"/>
-          <w:sz w:val="22"/>
-          <w:szCs w:val="22"/>
-        </w:rPr>
-        <w:t>ox is accompanied by the knitted html version if it exists.</w:t>
+          <w:rFonts w:ascii="Helvetica" w:hAnsi="Helvetica"/>
+          <w:sz w:val="22"/>
+          <w:szCs w:val="22"/>
+        </w:rPr>
+        <w:t>Create a README.md defining each custom script in GitHub and its usage.</w:t>
       </w:r>
     </w:p>
     <w:p>
@@ -3698,12 +4249,116 @@
       </w:r>
       <w:r>
         <w:rPr>
-          <w:rFonts w:ascii="Helvetica" w:hAnsi="Helvetica"/>
-          <w:sz w:val="22"/>
-          <w:szCs w:val="22"/>
-        </w:rPr>
-        <w:t xml:space="preserve">Add any custom figures to </w:t>
-      </w:r>
+          <w:rFonts w:ascii="Helvetica" w:eastAsia="Times New Roman" w:hAnsi="Helvetica" w:cs="Times New Roman"/>
+          <w:color w:val="202124"/>
+          <w:kern w:val="0"/>
+          <w:sz w:val="22"/>
+          <w:szCs w:val="22"/>
+          <w14:ligatures w14:val="none"/>
+        </w:rPr>
+        <w:t>Any custom R and .</w:t>
+      </w:r>
+      <w:proofErr w:type="spellStart"/>
+      <w:r>
+        <w:rPr>
+          <w:rFonts w:ascii="Helvetica" w:eastAsia="Times New Roman" w:hAnsi="Helvetica" w:cs="Times New Roman"/>
+          <w:color w:val="202124"/>
+          <w:kern w:val="0"/>
+          <w:sz w:val="22"/>
+          <w:szCs w:val="22"/>
+          <w14:ligatures w14:val="none"/>
+        </w:rPr>
+        <w:t>Rmd</w:t>
+      </w:r>
+      <w:proofErr w:type="spellEnd"/>
+      <w:r>
+        <w:rPr>
+          <w:rFonts w:ascii="Helvetica" w:eastAsia="Times New Roman" w:hAnsi="Helvetica" w:cs="Times New Roman"/>
+          <w:color w:val="202124"/>
+          <w:kern w:val="0"/>
+          <w:sz w:val="22"/>
+          <w:szCs w:val="22"/>
+          <w14:ligatures w14:val="none"/>
+        </w:rPr>
+        <w:t xml:space="preserve"> files should also go in </w:t>
+      </w:r>
+      <w:proofErr w:type="spellStart"/>
+      <w:r>
+        <w:rPr>
+          <w:rFonts w:ascii="Helvetica" w:eastAsia="Times New Roman" w:hAnsi="Helvetica" w:cs="Times New Roman"/>
+          <w:color w:val="202124"/>
+          <w:kern w:val="0"/>
+          <w:sz w:val="22"/>
+          <w:szCs w:val="22"/>
+          <w14:ligatures w14:val="none"/>
+        </w:rPr>
+        <w:t>DropBox</w:t>
+      </w:r>
+      <w:proofErr w:type="spellEnd"/>
+      <w:r>
+        <w:rPr>
+          <w:rFonts w:ascii="Helvetica" w:eastAsia="Times New Roman" w:hAnsi="Helvetica" w:cs="Times New Roman"/>
+          <w:color w:val="202124"/>
+          <w:kern w:val="0"/>
+          <w:sz w:val="22"/>
+          <w:szCs w:val="22"/>
+          <w14:ligatures w14:val="none"/>
+        </w:rPr>
+        <w:t xml:space="preserve">. </w:t>
+      </w:r>
+      <w:r>
+        <w:rPr>
+          <w:rFonts w:ascii="Helvetica" w:hAnsi="Helvetica"/>
+          <w:sz w:val="22"/>
+          <w:szCs w:val="22"/>
+        </w:rPr>
+        <w:t xml:space="preserve">Make sure </w:t>
+      </w:r>
+      <w:proofErr w:type="gramStart"/>
+      <w:r>
+        <w:rPr>
+          <w:rFonts w:ascii="Helvetica" w:hAnsi="Helvetica"/>
+          <w:sz w:val="22"/>
+          <w:szCs w:val="22"/>
+        </w:rPr>
+        <w:t xml:space="preserve">all </w:t>
+      </w:r>
+      <w:r>
+        <w:rPr>
+          <w:rFonts w:ascii="Helvetica" w:hAnsi="Helvetica"/>
+          <w:sz w:val="22"/>
+          <w:szCs w:val="22"/>
+        </w:rPr>
+        <w:t>.</w:t>
+      </w:r>
+      <w:proofErr w:type="spellStart"/>
+      <w:r>
+        <w:rPr>
+          <w:rFonts w:ascii="Helvetica" w:hAnsi="Helvetica"/>
+          <w:sz w:val="22"/>
+          <w:szCs w:val="22"/>
+        </w:rPr>
+        <w:t>R</w:t>
+      </w:r>
+      <w:r>
+        <w:rPr>
+          <w:rFonts w:ascii="Helvetica" w:hAnsi="Helvetica"/>
+          <w:sz w:val="22"/>
+          <w:szCs w:val="22"/>
+        </w:rPr>
+        <w:t>md</w:t>
+      </w:r>
+      <w:proofErr w:type="spellEnd"/>
+      <w:proofErr w:type="gramEnd"/>
+      <w:r>
+        <w:rPr>
+          <w:rFonts w:ascii="Helvetica" w:hAnsi="Helvetica"/>
+          <w:sz w:val="22"/>
+          <w:szCs w:val="22"/>
+        </w:rPr>
+        <w:t xml:space="preserve"> code in </w:t>
+      </w:r>
+      <w:proofErr w:type="spellStart"/>
       <w:r>
         <w:rPr>
           <w:rFonts w:ascii="Helvetica" w:hAnsi="Helvetica"/>
@@ -3736,49 +4391,31 @@
         </w:rPr>
         <w:t>ox</w:t>
       </w:r>
-      <w:r>
-        <w:rPr>
-          <w:rFonts w:ascii="Helvetica" w:hAnsi="Helvetica"/>
-          <w:sz w:val="22"/>
-          <w:szCs w:val="22"/>
-        </w:rPr>
-        <w:t xml:space="preserve"> and additional result files </w:t>
-      </w:r>
-      <w:r>
-        <w:rPr>
-          <w:rFonts w:ascii="Helvetica" w:hAnsi="Helvetica"/>
-          <w:sz w:val="22"/>
-          <w:szCs w:val="22"/>
-        </w:rPr>
-        <w:t>that were generated as part of the custom analyses</w:t>
-      </w:r>
-      <w:r>
-        <w:rPr>
-          <w:rFonts w:ascii="Helvetica" w:hAnsi="Helvetica"/>
-          <w:sz w:val="22"/>
-          <w:szCs w:val="22"/>
-        </w:rPr>
-        <w:t>.</w:t>
-      </w:r>
-    </w:p>
-    <w:p>
-      <w:pPr>
-        <w:rPr>
-          <w:rFonts w:ascii="Helvetica" w:hAnsi="Helvetica"/>
-          <w:sz w:val="22"/>
-          <w:szCs w:val="22"/>
-        </w:rPr>
-      </w:pPr>
-    </w:p>
-    <w:p>
-      <w:pPr>
-        <w:rPr>
-          <w:rFonts w:ascii="Helvetica" w:eastAsia="Times New Roman" w:hAnsi="Helvetica" w:cs="Times New Roman"/>
-          <w:color w:val="202124"/>
-          <w:kern w:val="0"/>
-          <w:sz w:val="22"/>
-          <w:szCs w:val="22"/>
-          <w14:ligatures w14:val="none"/>
+      <w:proofErr w:type="spellEnd"/>
+      <w:r>
+        <w:rPr>
+          <w:rFonts w:ascii="Helvetica" w:hAnsi="Helvetica"/>
+          <w:sz w:val="22"/>
+          <w:szCs w:val="22"/>
+        </w:rPr>
+        <w:t xml:space="preserve"> is accompanied by the knitted html version if it exists.</w:t>
+      </w:r>
+    </w:p>
+    <w:p>
+      <w:pPr>
+        <w:rPr>
+          <w:rFonts w:ascii="Helvetica" w:hAnsi="Helvetica"/>
+          <w:sz w:val="22"/>
+          <w:szCs w:val="22"/>
+        </w:rPr>
+      </w:pPr>
+    </w:p>
+    <w:p>
+      <w:pPr>
+        <w:rPr>
+          <w:rFonts w:ascii="Helvetica" w:hAnsi="Helvetica"/>
+          <w:sz w:val="22"/>
+          <w:szCs w:val="22"/>
         </w:rPr>
       </w:pPr>
       <w:r>
@@ -3858,75 +4495,89 @@
       </w:r>
       <w:r>
         <w:rPr>
-          <w:rFonts w:ascii="Helvetica" w:eastAsia="Times New Roman" w:hAnsi="Helvetica" w:cs="Times New Roman"/>
-          <w:color w:val="202124"/>
-          <w:kern w:val="0"/>
-          <w:sz w:val="22"/>
-          <w:szCs w:val="22"/>
-          <w14:ligatures w14:val="none"/>
-        </w:rPr>
-        <w:t xml:space="preserve">Write up methods as soon as you know the analysis is complete. </w:t>
-      </w:r>
-      <w:r>
-        <w:rPr>
-          <w:rFonts w:ascii="Helvetica" w:hAnsi="Helvetica"/>
-          <w:sz w:val="22"/>
-          <w:szCs w:val="22"/>
-        </w:rPr>
-        <w:t>Add in methods you wrote, manuscript versions from clients, etc. Keep updating until they submit the manuscript.</w:t>
-      </w:r>
-    </w:p>
-    <w:p>
-      <w:pPr>
-        <w:rPr>
-          <w:rFonts w:ascii="Helvetica" w:hAnsi="Helvetica"/>
-        </w:rPr>
-      </w:pPr>
-      <w:r>
-        <w:rPr>
-          <w:rFonts w:ascii="Helvetica" w:hAnsi="Helvetica"/>
-        </w:rPr>
-        <w:t xml:space="preserve"> </w:t>
-      </w:r>
-    </w:p>
-    <w:p>
-      <w:pPr>
-        <w:rPr>
-          <w:rFonts w:ascii="Helvetica" w:hAnsi="Helvetica"/>
-          <w:b/>
-          <w:bCs/>
-          <w:sz w:val="28"/>
-          <w:szCs w:val="28"/>
-          <w:u w:val="single"/>
-        </w:rPr>
-      </w:pPr>
-      <w:r>
-        <w:rPr>
-          <w:rFonts w:ascii="Helvetica" w:hAnsi="Helvetica"/>
-          <w:b/>
-          <w:bCs/>
-          <w:sz w:val="28"/>
-          <w:szCs w:val="28"/>
-          <w:u w:val="single"/>
-        </w:rPr>
-        <w:t>During manuscript preparation</w:t>
-      </w:r>
-    </w:p>
-    <w:p>
-      <w:pPr>
-        <w:rPr>
-          <w:rFonts w:ascii="Helvetica" w:hAnsi="Helvetica"/>
-          <w:b/>
-          <w:bCs/>
-        </w:rPr>
-      </w:pPr>
-    </w:p>
-    <w:p>
-      <w:pPr>
-        <w:rPr>
-          <w:rFonts w:ascii="Helvetica" w:hAnsi="Helvetica"/>
-          <w:sz w:val="22"/>
-          <w:szCs w:val="22"/>
+          <w:rFonts w:ascii="Helvetica" w:hAnsi="Helvetica"/>
+          <w:sz w:val="22"/>
+          <w:szCs w:val="22"/>
+        </w:rPr>
+        <w:t xml:space="preserve">Add any custom figures to </w:t>
+      </w:r>
+      <w:proofErr w:type="spellStart"/>
+      <w:r>
+        <w:rPr>
+          <w:rFonts w:ascii="Helvetica" w:hAnsi="Helvetica"/>
+          <w:sz w:val="22"/>
+          <w:szCs w:val="22"/>
+        </w:rPr>
+        <w:t>D</w:t>
+      </w:r>
+      <w:r>
+        <w:rPr>
+          <w:rFonts w:ascii="Helvetica" w:hAnsi="Helvetica"/>
+          <w:sz w:val="22"/>
+          <w:szCs w:val="22"/>
+        </w:rPr>
+        <w:t>rop</w:t>
+      </w:r>
+      <w:r>
+        <w:rPr>
+          <w:rFonts w:ascii="Helvetica" w:hAnsi="Helvetica"/>
+          <w:sz w:val="22"/>
+          <w:szCs w:val="22"/>
+        </w:rPr>
+        <w:t>B</w:t>
+      </w:r>
+      <w:r>
+        <w:rPr>
+          <w:rFonts w:ascii="Helvetica" w:hAnsi="Helvetica"/>
+          <w:sz w:val="22"/>
+          <w:szCs w:val="22"/>
+        </w:rPr>
+        <w:t>ox</w:t>
+      </w:r>
+      <w:proofErr w:type="spellEnd"/>
+      <w:r>
+        <w:rPr>
+          <w:rFonts w:ascii="Helvetica" w:hAnsi="Helvetica"/>
+          <w:sz w:val="22"/>
+          <w:szCs w:val="22"/>
+        </w:rPr>
+        <w:t xml:space="preserve"> and additional result files </w:t>
+      </w:r>
+      <w:r>
+        <w:rPr>
+          <w:rFonts w:ascii="Helvetica" w:hAnsi="Helvetica"/>
+          <w:sz w:val="22"/>
+          <w:szCs w:val="22"/>
+        </w:rPr>
+        <w:t>that were generated as part of the custom analyses</w:t>
+      </w:r>
+      <w:r>
+        <w:rPr>
+          <w:rFonts w:ascii="Helvetica" w:hAnsi="Helvetica"/>
+          <w:sz w:val="22"/>
+          <w:szCs w:val="22"/>
+        </w:rPr>
+        <w:t>.</w:t>
+      </w:r>
+    </w:p>
+    <w:p>
+      <w:pPr>
+        <w:rPr>
+          <w:rFonts w:ascii="Helvetica" w:hAnsi="Helvetica"/>
+          <w:sz w:val="22"/>
+          <w:szCs w:val="22"/>
+        </w:rPr>
+      </w:pPr>
+    </w:p>
+    <w:p>
+      <w:pPr>
+        <w:rPr>
+          <w:rFonts w:ascii="Helvetica" w:eastAsia="Times New Roman" w:hAnsi="Helvetica" w:cs="Times New Roman"/>
+          <w:color w:val="202124"/>
+          <w:kern w:val="0"/>
+          <w:sz w:val="22"/>
+          <w:szCs w:val="22"/>
+          <w14:ligatures w14:val="none"/>
         </w:rPr>
       </w:pPr>
       <w:r>
@@ -4006,67 +4657,58 @@
       </w:r>
       <w:r>
         <w:rPr>
-          <w:rFonts w:ascii="Helvetica" w:hAnsi="Helvetica"/>
-          <w:sz w:val="22"/>
-          <w:szCs w:val="22"/>
-        </w:rPr>
-        <w:t>Create a "</w:t>
-      </w:r>
-      <w:r>
-        <w:rPr>
-          <w:rFonts w:ascii="Helvetica" w:hAnsi="Helvetica"/>
-          <w:sz w:val="22"/>
-          <w:szCs w:val="22"/>
-        </w:rPr>
-        <w:t>Manuscript</w:t>
-      </w:r>
-      <w:r>
-        <w:rPr>
-          <w:rFonts w:ascii="Helvetica" w:hAnsi="Helvetica"/>
-          <w:sz w:val="22"/>
-          <w:szCs w:val="22"/>
-        </w:rPr>
-        <w:t xml:space="preserve">" folder on </w:t>
-      </w:r>
-      <w:r>
-        <w:rPr>
-          <w:rFonts w:ascii="Helvetica" w:hAnsi="Helvetica"/>
-          <w:sz w:val="22"/>
-          <w:szCs w:val="22"/>
-        </w:rPr>
-        <w:t>D</w:t>
-      </w:r>
-      <w:r>
-        <w:rPr>
-          <w:rFonts w:ascii="Helvetica" w:hAnsi="Helvetica"/>
-          <w:sz w:val="22"/>
-          <w:szCs w:val="22"/>
-        </w:rPr>
-        <w:t>rop</w:t>
-      </w:r>
-      <w:r>
-        <w:rPr>
-          <w:rFonts w:ascii="Helvetica" w:hAnsi="Helvetica"/>
-          <w:sz w:val="22"/>
-          <w:szCs w:val="22"/>
-        </w:rPr>
-        <w:t>B</w:t>
-      </w:r>
-      <w:r>
-        <w:rPr>
-          <w:rFonts w:ascii="Helvetica" w:hAnsi="Helvetica"/>
-          <w:sz w:val="22"/>
-          <w:szCs w:val="22"/>
-        </w:rPr>
-        <w:t>ox.</w:t>
-      </w:r>
-    </w:p>
-    <w:p>
-      <w:pPr>
-        <w:rPr>
-          <w:rFonts w:ascii="Helvetica" w:hAnsi="Helvetica"/>
-        </w:rPr>
-      </w:pPr>
+          <w:rFonts w:ascii="Helvetica" w:eastAsia="Times New Roman" w:hAnsi="Helvetica" w:cs="Times New Roman"/>
+          <w:color w:val="202124"/>
+          <w:kern w:val="0"/>
+          <w:sz w:val="22"/>
+          <w:szCs w:val="22"/>
+          <w14:ligatures w14:val="none"/>
+        </w:rPr>
+        <w:t xml:space="preserve">Write up </w:t>
+      </w:r>
+      <w:r>
+        <w:rPr>
+          <w:rFonts w:ascii="Helvetica" w:eastAsia="Times New Roman" w:hAnsi="Helvetica" w:cs="Times New Roman"/>
+          <w:color w:val="202124"/>
+          <w:kern w:val="0"/>
+          <w:sz w:val="22"/>
+          <w:szCs w:val="22"/>
+          <w14:ligatures w14:val="none"/>
+        </w:rPr>
+        <w:t xml:space="preserve">draft </w:t>
+      </w:r>
+      <w:r>
+        <w:rPr>
+          <w:rFonts w:ascii="Helvetica" w:eastAsia="Times New Roman" w:hAnsi="Helvetica" w:cs="Times New Roman"/>
+          <w:color w:val="202124"/>
+          <w:kern w:val="0"/>
+          <w:sz w:val="22"/>
+          <w:szCs w:val="22"/>
+          <w14:ligatures w14:val="none"/>
+        </w:rPr>
+        <w:t xml:space="preserve">methods as soon as you know the analysis is complete. </w:t>
+      </w:r>
+      <w:r>
+        <w:rPr>
+          <w:rFonts w:ascii="Helvetica" w:hAnsi="Helvetica"/>
+          <w:sz w:val="22"/>
+          <w:szCs w:val="22"/>
+        </w:rPr>
+        <w:t>Add in methods you wrote, manuscript versions from clients, etc. Keep updating until they submit the manuscript.</w:t>
+      </w:r>
+    </w:p>
+    <w:p>
+      <w:pPr>
+        <w:rPr>
+          <w:rFonts w:ascii="Helvetica" w:hAnsi="Helvetica"/>
+        </w:rPr>
+      </w:pPr>
+      <w:r>
+        <w:rPr>
+          <w:rFonts w:ascii="Helvetica" w:hAnsi="Helvetica"/>
+        </w:rPr>
+        <w:t xml:space="preserve"> </w:t>
+      </w:r>
     </w:p>
     <w:p>
       <w:pPr>
@@ -4088,27 +4730,30 @@
           <w:szCs w:val="28"/>
           <w:u w:val="single"/>
         </w:rPr>
-        <w:t>Returning raw and processed data to clients</w:t>
-      </w:r>
-    </w:p>
-    <w:p>
-      <w:pPr>
-        <w:rPr>
-          <w:rFonts w:ascii="Helvetica" w:hAnsi="Helvetica"/>
-          <w:b/>
-          <w:bCs/>
-          <w:sz w:val="28"/>
-          <w:szCs w:val="28"/>
-          <w:u w:val="single"/>
-        </w:rPr>
-      </w:pPr>
-    </w:p>
-    <w:p>
-      <w:pPr>
-        <w:rPr>
-          <w:rFonts w:ascii="Helvetica" w:hAnsi="Helvetica"/>
-          <w:sz w:val="22"/>
-          <w:szCs w:val="22"/>
+        <w:t>After client is satisfied (i.e. analysis phase is finished)</w:t>
+      </w:r>
+    </w:p>
+    <w:p>
+      <w:pPr>
+        <w:rPr>
+          <w:rFonts w:ascii="Helvetica" w:eastAsia="Times New Roman" w:hAnsi="Helvetica" w:cs="Times New Roman"/>
+          <w:color w:val="202124"/>
+          <w:kern w:val="0"/>
+          <w:sz w:val="22"/>
+          <w:szCs w:val="22"/>
+          <w14:ligatures w14:val="none"/>
+        </w:rPr>
+      </w:pPr>
+    </w:p>
+    <w:p>
+      <w:pPr>
+        <w:rPr>
+          <w:rFonts w:ascii="Helvetica" w:eastAsia="Times New Roman" w:hAnsi="Helvetica" w:cs="Times New Roman"/>
+          <w:color w:val="202124"/>
+          <w:kern w:val="0"/>
+          <w:sz w:val="22"/>
+          <w:szCs w:val="22"/>
+          <w14:ligatures w14:val="none"/>
         </w:rPr>
       </w:pPr>
       <w:r>
@@ -4188,27 +4833,104 @@
       </w:r>
       <w:r>
         <w:rPr>
-          <w:rFonts w:ascii="Helvetica" w:hAnsi="Helvetica"/>
-          <w:sz w:val="22"/>
-          <w:szCs w:val="22"/>
-        </w:rPr>
-        <w:t xml:space="preserve">Review data and delete duplicate data or analyses that were </w:t>
-      </w:r>
-      <w:r>
-        <w:rPr>
-          <w:rFonts w:ascii="Helvetica" w:hAnsi="Helvetica"/>
-          <w:sz w:val="22"/>
-          <w:szCs w:val="22"/>
-        </w:rPr>
-        <w:t>incorrect.</w:t>
-      </w:r>
-    </w:p>
-    <w:p>
-      <w:pPr>
-        <w:rPr>
-          <w:rFonts w:ascii="Helvetica" w:hAnsi="Helvetica"/>
-          <w:sz w:val="22"/>
-          <w:szCs w:val="22"/>
+          <w:rFonts w:ascii="Helvetica" w:eastAsia="Times New Roman" w:hAnsi="Helvetica" w:cs="Times New Roman"/>
+          <w:color w:val="202124"/>
+          <w:kern w:val="0"/>
+          <w:sz w:val="22"/>
+          <w:szCs w:val="22"/>
+          <w14:ligatures w14:val="none"/>
+        </w:rPr>
+        <w:t>Finalize</w:t>
+      </w:r>
+      <w:r>
+        <w:rPr>
+          <w:rFonts w:ascii="Helvetica" w:eastAsia="Times New Roman" w:hAnsi="Helvetica" w:cs="Times New Roman"/>
+          <w:color w:val="202124"/>
+          <w:kern w:val="0"/>
+          <w:sz w:val="22"/>
+          <w:szCs w:val="22"/>
+          <w14:ligatures w14:val="none"/>
+        </w:rPr>
+        <w:t xml:space="preserve"> </w:t>
+      </w:r>
+      <w:r>
+        <w:rPr>
+          <w:rFonts w:ascii="Helvetica" w:eastAsia="Times New Roman" w:hAnsi="Helvetica" w:cs="Times New Roman"/>
+          <w:color w:val="202124"/>
+          <w:kern w:val="0"/>
+          <w:sz w:val="22"/>
+          <w:szCs w:val="22"/>
+          <w14:ligatures w14:val="none"/>
+        </w:rPr>
+        <w:t xml:space="preserve">methods as soon as you know the </w:t>
+      </w:r>
+      <w:r>
+        <w:rPr>
+          <w:rFonts w:ascii="Helvetica" w:eastAsia="Times New Roman" w:hAnsi="Helvetica" w:cs="Times New Roman"/>
+          <w:color w:val="202124"/>
+          <w:kern w:val="0"/>
+          <w:sz w:val="22"/>
+          <w:szCs w:val="22"/>
+          <w14:ligatures w14:val="none"/>
+        </w:rPr>
+        <w:t>client is ready to share results with collaborators or for paper publication</w:t>
+      </w:r>
+      <w:r>
+        <w:rPr>
+          <w:rFonts w:ascii="Helvetica" w:eastAsia="Times New Roman" w:hAnsi="Helvetica" w:cs="Times New Roman"/>
+          <w:color w:val="202124"/>
+          <w:kern w:val="0"/>
+          <w:sz w:val="22"/>
+          <w:szCs w:val="22"/>
+          <w14:ligatures w14:val="none"/>
+        </w:rPr>
+        <w:t xml:space="preserve">. </w:t>
+      </w:r>
+      <w:r>
+        <w:rPr>
+          <w:rFonts w:ascii="Helvetica" w:hAnsi="Helvetica"/>
+          <w:sz w:val="22"/>
+          <w:szCs w:val="22"/>
+        </w:rPr>
+        <w:t>Add in methods you wrote, manuscript versions from clients, etc. Keep updating until they submit the manuscript.</w:t>
+      </w:r>
+    </w:p>
+    <w:p>
+      <w:pPr>
+        <w:rPr>
+          <w:rFonts w:ascii="Helvetica" w:hAnsi="Helvetica"/>
+        </w:rPr>
+      </w:pPr>
+    </w:p>
+    <w:p>
+      <w:pPr>
+        <w:rPr>
+          <w:rFonts w:ascii="Helvetica" w:hAnsi="Helvetica"/>
+          <w:b/>
+          <w:bCs/>
+          <w:sz w:val="28"/>
+          <w:szCs w:val="28"/>
+          <w:u w:val="single"/>
+        </w:rPr>
+      </w:pPr>
+      <w:r>
+        <w:rPr>
+          <w:rFonts w:ascii="Helvetica" w:hAnsi="Helvetica"/>
+          <w:b/>
+          <w:bCs/>
+          <w:sz w:val="28"/>
+          <w:szCs w:val="28"/>
+          <w:u w:val="single"/>
+        </w:rPr>
+        <w:t>During manuscript preparation</w:t>
+      </w:r>
+    </w:p>
+    <w:p>
+      <w:pPr>
+        <w:rPr>
+          <w:rFonts w:ascii="Helvetica" w:hAnsi="Helvetica"/>
+          <w:b/>
+          <w:bCs/>
         </w:rPr>
       </w:pPr>
     </w:p>
@@ -4301,31 +5023,106 @@
           <w:sz w:val="22"/>
           <w:szCs w:val="22"/>
         </w:rPr>
-        <w:t>Make sure the client has their</w:t>
-      </w:r>
-      <w:r>
-        <w:rPr>
-          <w:rFonts w:ascii="Helvetica" w:hAnsi="Helvetica"/>
-          <w:sz w:val="22"/>
-          <w:szCs w:val="22"/>
-        </w:rPr>
-        <w:t xml:space="preserve"> raw data files (fastq) and raw counts</w:t>
-      </w:r>
-      <w:r>
-        <w:rPr>
-          <w:rFonts w:ascii="Helvetica" w:hAnsi="Helvetica"/>
-          <w:sz w:val="22"/>
-          <w:szCs w:val="22"/>
-        </w:rPr>
-        <w:t>. We can also share bam files upon request.</w:t>
-      </w:r>
-    </w:p>
-    <w:p>
-      <w:pPr>
-        <w:rPr>
-          <w:rFonts w:ascii="Helvetica" w:hAnsi="Helvetica"/>
-          <w:sz w:val="22"/>
-          <w:szCs w:val="22"/>
+        <w:t>Create a "</w:t>
+      </w:r>
+      <w:r>
+        <w:rPr>
+          <w:rFonts w:ascii="Helvetica" w:hAnsi="Helvetica"/>
+          <w:sz w:val="22"/>
+          <w:szCs w:val="22"/>
+        </w:rPr>
+        <w:t>Manuscript</w:t>
+      </w:r>
+      <w:r>
+        <w:rPr>
+          <w:rFonts w:ascii="Helvetica" w:hAnsi="Helvetica"/>
+          <w:sz w:val="22"/>
+          <w:szCs w:val="22"/>
+        </w:rPr>
+        <w:t xml:space="preserve">" folder on </w:t>
+      </w:r>
+      <w:proofErr w:type="spellStart"/>
+      <w:r>
+        <w:rPr>
+          <w:rFonts w:ascii="Helvetica" w:hAnsi="Helvetica"/>
+          <w:sz w:val="22"/>
+          <w:szCs w:val="22"/>
+        </w:rPr>
+        <w:t>D</w:t>
+      </w:r>
+      <w:r>
+        <w:rPr>
+          <w:rFonts w:ascii="Helvetica" w:hAnsi="Helvetica"/>
+          <w:sz w:val="22"/>
+          <w:szCs w:val="22"/>
+        </w:rPr>
+        <w:t>rop</w:t>
+      </w:r>
+      <w:r>
+        <w:rPr>
+          <w:rFonts w:ascii="Helvetica" w:hAnsi="Helvetica"/>
+          <w:sz w:val="22"/>
+          <w:szCs w:val="22"/>
+        </w:rPr>
+        <w:t>B</w:t>
+      </w:r>
+      <w:r>
+        <w:rPr>
+          <w:rFonts w:ascii="Helvetica" w:hAnsi="Helvetica"/>
+          <w:sz w:val="22"/>
+          <w:szCs w:val="22"/>
+        </w:rPr>
+        <w:t>ox</w:t>
+      </w:r>
+      <w:proofErr w:type="spellEnd"/>
+      <w:r>
+        <w:rPr>
+          <w:rFonts w:ascii="Helvetica" w:hAnsi="Helvetica"/>
+          <w:sz w:val="22"/>
+          <w:szCs w:val="22"/>
+        </w:rPr>
+        <w:t>.</w:t>
+      </w:r>
+    </w:p>
+    <w:p>
+      <w:pPr>
+        <w:rPr>
+          <w:rFonts w:ascii="Helvetica" w:hAnsi="Helvetica"/>
+        </w:rPr>
+      </w:pPr>
+    </w:p>
+    <w:p>
+      <w:pPr>
+        <w:rPr>
+          <w:rFonts w:ascii="Helvetica" w:hAnsi="Helvetica"/>
+          <w:b/>
+          <w:bCs/>
+          <w:sz w:val="28"/>
+          <w:szCs w:val="28"/>
+          <w:u w:val="single"/>
+        </w:rPr>
+      </w:pPr>
+      <w:r>
+        <w:rPr>
+          <w:rFonts w:ascii="Helvetica" w:hAnsi="Helvetica"/>
+          <w:b/>
+          <w:bCs/>
+          <w:sz w:val="28"/>
+          <w:szCs w:val="28"/>
+          <w:u w:val="single"/>
+        </w:rPr>
+        <w:t>Returning raw and processed data to clients</w:t>
+      </w:r>
+    </w:p>
+    <w:p>
+      <w:pPr>
+        <w:rPr>
+          <w:rFonts w:ascii="Helvetica" w:hAnsi="Helvetica"/>
+          <w:b/>
+          <w:bCs/>
+          <w:sz w:val="28"/>
+          <w:szCs w:val="28"/>
+          <w:u w:val="single"/>
         </w:rPr>
       </w:pPr>
     </w:p>
@@ -4418,7 +5215,269 @@
           <w:sz w:val="22"/>
           <w:szCs w:val="22"/>
         </w:rPr>
-        <w:t>Set up a Globus share on scratch that symlinks to the right directories.</w:t>
+        <w:t xml:space="preserve">Review data and delete duplicate data or analyses that were </w:t>
+      </w:r>
+      <w:r>
+        <w:rPr>
+          <w:rFonts w:ascii="Helvetica" w:hAnsi="Helvetica"/>
+          <w:sz w:val="22"/>
+          <w:szCs w:val="22"/>
+        </w:rPr>
+        <w:t>incorrect.</w:t>
+      </w:r>
+    </w:p>
+    <w:p>
+      <w:pPr>
+        <w:rPr>
+          <w:rFonts w:ascii="Helvetica" w:hAnsi="Helvetica"/>
+          <w:sz w:val="22"/>
+          <w:szCs w:val="22"/>
+        </w:rPr>
+      </w:pPr>
+    </w:p>
+    <w:p>
+      <w:pPr>
+        <w:rPr>
+          <w:rFonts w:ascii="Helvetica" w:hAnsi="Helvetica"/>
+          <w:sz w:val="22"/>
+          <w:szCs w:val="22"/>
+        </w:rPr>
+      </w:pPr>
+      <w:r>
+        <w:rPr>
+          <w:rFonts w:ascii="Helvetica" w:eastAsia="Times New Roman" w:hAnsi="Helvetica" w:cs="Times New Roman"/>
+          <w:color w:val="202124"/>
+          <w:kern w:val="0"/>
+          <w:sz w:val="22"/>
+          <w:szCs w:val="22"/>
+          <w14:ligatures w14:val="none"/>
+        </w:rPr>
+        <w:fldChar w:fldCharType="begin">
+          <w:ffData>
+            <w:name w:val="Check1"/>
+            <w:enabled/>
+            <w:calcOnExit w:val="0"/>
+            <w:checkBox>
+              <w:sizeAuto/>
+              <w:default w:val="0"/>
+            </w:checkBox>
+          </w:ffData>
+        </w:fldChar>
+      </w:r>
+      <w:r>
+        <w:rPr>
+          <w:rFonts w:ascii="Helvetica" w:eastAsia="Times New Roman" w:hAnsi="Helvetica" w:cs="Times New Roman"/>
+          <w:color w:val="202124"/>
+          <w:kern w:val="0"/>
+          <w:sz w:val="22"/>
+          <w:szCs w:val="22"/>
+          <w14:ligatures w14:val="none"/>
+        </w:rPr>
+        <w:instrText xml:space="preserve"> FORMCHECKBOX </w:instrText>
+      </w:r>
+      <w:r>
+        <w:rPr>
+          <w:rFonts w:ascii="Helvetica" w:eastAsia="Times New Roman" w:hAnsi="Helvetica" w:cs="Times New Roman"/>
+          <w:color w:val="202124"/>
+          <w:kern w:val="0"/>
+          <w:sz w:val="22"/>
+          <w:szCs w:val="22"/>
+          <w14:ligatures w14:val="none"/>
+        </w:rPr>
+      </w:r>
+      <w:r>
+        <w:rPr>
+          <w:rFonts w:ascii="Helvetica" w:eastAsia="Times New Roman" w:hAnsi="Helvetica" w:cs="Times New Roman"/>
+          <w:color w:val="202124"/>
+          <w:kern w:val="0"/>
+          <w:sz w:val="22"/>
+          <w:szCs w:val="22"/>
+          <w14:ligatures w14:val="none"/>
+        </w:rPr>
+        <w:fldChar w:fldCharType="separate"/>
+      </w:r>
+      <w:r>
+        <w:rPr>
+          <w:rFonts w:ascii="Helvetica" w:eastAsia="Times New Roman" w:hAnsi="Helvetica" w:cs="Times New Roman"/>
+          <w:color w:val="202124"/>
+          <w:kern w:val="0"/>
+          <w:sz w:val="22"/>
+          <w:szCs w:val="22"/>
+          <w14:ligatures w14:val="none"/>
+        </w:rPr>
+        <w:fldChar w:fldCharType="end"/>
+      </w:r>
+      <w:r>
+        <w:rPr>
+          <w:rFonts w:ascii="Helvetica" w:eastAsia="Times New Roman" w:hAnsi="Helvetica" w:cs="Times New Roman"/>
+          <w:color w:val="202124"/>
+          <w:kern w:val="0"/>
+          <w:sz w:val="22"/>
+          <w:szCs w:val="22"/>
+          <w14:ligatures w14:val="none"/>
+        </w:rPr>
+        <w:t xml:space="preserve"> </w:t>
+      </w:r>
+      <w:r>
+        <w:rPr>
+          <w:rFonts w:ascii="Helvetica" w:hAnsi="Helvetica"/>
+          <w:sz w:val="22"/>
+          <w:szCs w:val="22"/>
+        </w:rPr>
+        <w:t>Make sure the client has their</w:t>
+      </w:r>
+      <w:r>
+        <w:rPr>
+          <w:rFonts w:ascii="Helvetica" w:hAnsi="Helvetica"/>
+          <w:sz w:val="22"/>
+          <w:szCs w:val="22"/>
+        </w:rPr>
+        <w:t xml:space="preserve"> raw data files (</w:t>
+      </w:r>
+      <w:proofErr w:type="spellStart"/>
+      <w:r>
+        <w:rPr>
+          <w:rFonts w:ascii="Helvetica" w:hAnsi="Helvetica"/>
+          <w:sz w:val="22"/>
+          <w:szCs w:val="22"/>
+        </w:rPr>
+        <w:t>fastq</w:t>
+      </w:r>
+      <w:proofErr w:type="spellEnd"/>
+      <w:r>
+        <w:rPr>
+          <w:rFonts w:ascii="Helvetica" w:hAnsi="Helvetica"/>
+          <w:sz w:val="22"/>
+          <w:szCs w:val="22"/>
+        </w:rPr>
+        <w:t>) and raw counts</w:t>
+      </w:r>
+      <w:r>
+        <w:rPr>
+          <w:rFonts w:ascii="Helvetica" w:hAnsi="Helvetica"/>
+          <w:sz w:val="22"/>
+          <w:szCs w:val="22"/>
+        </w:rPr>
+        <w:t>. We can also share bam files upon request.</w:t>
+      </w:r>
+    </w:p>
+    <w:p>
+      <w:pPr>
+        <w:rPr>
+          <w:rFonts w:ascii="Helvetica" w:hAnsi="Helvetica"/>
+          <w:sz w:val="22"/>
+          <w:szCs w:val="22"/>
+        </w:rPr>
+      </w:pPr>
+    </w:p>
+    <w:p>
+      <w:pPr>
+        <w:rPr>
+          <w:rFonts w:ascii="Helvetica" w:hAnsi="Helvetica"/>
+          <w:sz w:val="22"/>
+          <w:szCs w:val="22"/>
+        </w:rPr>
+      </w:pPr>
+      <w:r>
+        <w:rPr>
+          <w:rFonts w:ascii="Helvetica" w:eastAsia="Times New Roman" w:hAnsi="Helvetica" w:cs="Times New Roman"/>
+          <w:color w:val="202124"/>
+          <w:kern w:val="0"/>
+          <w:sz w:val="22"/>
+          <w:szCs w:val="22"/>
+          <w14:ligatures w14:val="none"/>
+        </w:rPr>
+        <w:fldChar w:fldCharType="begin">
+          <w:ffData>
+            <w:name w:val="Check1"/>
+            <w:enabled/>
+            <w:calcOnExit w:val="0"/>
+            <w:checkBox>
+              <w:sizeAuto/>
+              <w:default w:val="0"/>
+            </w:checkBox>
+          </w:ffData>
+        </w:fldChar>
+      </w:r>
+      <w:r>
+        <w:rPr>
+          <w:rFonts w:ascii="Helvetica" w:eastAsia="Times New Roman" w:hAnsi="Helvetica" w:cs="Times New Roman"/>
+          <w:color w:val="202124"/>
+          <w:kern w:val="0"/>
+          <w:sz w:val="22"/>
+          <w:szCs w:val="22"/>
+          <w14:ligatures w14:val="none"/>
+        </w:rPr>
+        <w:instrText xml:space="preserve"> FORMCHECKBOX </w:instrText>
+      </w:r>
+      <w:r>
+        <w:rPr>
+          <w:rFonts w:ascii="Helvetica" w:eastAsia="Times New Roman" w:hAnsi="Helvetica" w:cs="Times New Roman"/>
+          <w:color w:val="202124"/>
+          <w:kern w:val="0"/>
+          <w:sz w:val="22"/>
+          <w:szCs w:val="22"/>
+          <w14:ligatures w14:val="none"/>
+        </w:rPr>
+      </w:r>
+      <w:r>
+        <w:rPr>
+          <w:rFonts w:ascii="Helvetica" w:eastAsia="Times New Roman" w:hAnsi="Helvetica" w:cs="Times New Roman"/>
+          <w:color w:val="202124"/>
+          <w:kern w:val="0"/>
+          <w:sz w:val="22"/>
+          <w:szCs w:val="22"/>
+          <w14:ligatures w14:val="none"/>
+        </w:rPr>
+        <w:fldChar w:fldCharType="separate"/>
+      </w:r>
+      <w:r>
+        <w:rPr>
+          <w:rFonts w:ascii="Helvetica" w:eastAsia="Times New Roman" w:hAnsi="Helvetica" w:cs="Times New Roman"/>
+          <w:color w:val="202124"/>
+          <w:kern w:val="0"/>
+          <w:sz w:val="22"/>
+          <w:szCs w:val="22"/>
+          <w14:ligatures w14:val="none"/>
+        </w:rPr>
+        <w:fldChar w:fldCharType="end"/>
+      </w:r>
+      <w:r>
+        <w:rPr>
+          <w:rFonts w:ascii="Helvetica" w:eastAsia="Times New Roman" w:hAnsi="Helvetica" w:cs="Times New Roman"/>
+          <w:color w:val="202124"/>
+          <w:kern w:val="0"/>
+          <w:sz w:val="22"/>
+          <w:szCs w:val="22"/>
+          <w14:ligatures w14:val="none"/>
+        </w:rPr>
+        <w:t xml:space="preserve"> </w:t>
+      </w:r>
+      <w:r>
+        <w:rPr>
+          <w:rFonts w:ascii="Helvetica" w:hAnsi="Helvetica"/>
+          <w:sz w:val="22"/>
+          <w:szCs w:val="22"/>
+        </w:rPr>
+        <w:t xml:space="preserve">Set up a Globus share on scratch that </w:t>
+      </w:r>
+      <w:proofErr w:type="spellStart"/>
+      <w:r>
+        <w:rPr>
+          <w:rFonts w:ascii="Helvetica" w:hAnsi="Helvetica"/>
+          <w:sz w:val="22"/>
+          <w:szCs w:val="22"/>
+        </w:rPr>
+        <w:t>symlinks</w:t>
+      </w:r>
+      <w:proofErr w:type="spellEnd"/>
+      <w:r>
+        <w:rPr>
+          <w:rFonts w:ascii="Helvetica" w:hAnsi="Helvetica"/>
+          <w:sz w:val="22"/>
+          <w:szCs w:val="22"/>
+        </w:rPr>
+        <w:t xml:space="preserve"> to the right directories.</w:t>
       </w:r>
     </w:p>
     <w:p>
@@ -4765,6 +5824,118 @@
     </w:lvl>
   </w:abstractNum>
   <w:abstractNum w:abstractNumId="1" w15:restartNumberingAfterBreak="0">
+    <w:nsid w:val="0CC3527F"/>
+    <w:multiLevelType w:val="hybridMultilevel"/>
+    <w:tmpl w:val="2CF8896C"/>
+    <w:lvl w:ilvl="0" w:tplc="19DED4CC">
+      <w:numFmt w:val="bullet"/>
+      <w:lvlText w:val="-"/>
+      <w:lvlJc w:val="left"/>
+      <w:pPr>
+        <w:ind w:left="1080" w:hanging="360"/>
+      </w:pPr>
+      <w:rPr>
+        <w:rFonts w:ascii="Helvetica" w:eastAsiaTheme="minorHAnsi" w:hAnsi="Helvetica" w:cstheme="minorBidi" w:hint="default"/>
+      </w:rPr>
+    </w:lvl>
+    <w:lvl w:ilvl="1" w:tplc="04090003">
+      <w:start w:val="1"/>
+      <w:numFmt w:val="bullet"/>
+      <w:lvlText w:val="o"/>
+      <w:lvlJc w:val="left"/>
+      <w:pPr>
+        <w:ind w:left="1800" w:hanging="360"/>
+      </w:pPr>
+      <w:rPr>
+        <w:rFonts w:ascii="Courier New" w:hAnsi="Courier New" w:cs="Courier New" w:hint="default"/>
+      </w:rPr>
+    </w:lvl>
+    <w:lvl w:ilvl="2" w:tplc="04090005" w:tentative="1">
+      <w:start w:val="1"/>
+      <w:numFmt w:val="bullet"/>
+      <w:lvlText w:val=""/>
+      <w:lvlJc w:val="left"/>
+      <w:pPr>
+        <w:ind w:left="2520" w:hanging="360"/>
+      </w:pPr>
+      <w:rPr>
+        <w:rFonts w:ascii="Wingdings" w:hAnsi="Wingdings" w:hint="default"/>
+      </w:rPr>
+    </w:lvl>
+    <w:lvl w:ilvl="3" w:tplc="04090001" w:tentative="1">
+      <w:start w:val="1"/>
+      <w:numFmt w:val="bullet"/>
+      <w:lvlText w:val=""/>
+      <w:lvlJc w:val="left"/>
+      <w:pPr>
+        <w:ind w:left="3240" w:hanging="360"/>
+      </w:pPr>
+      <w:rPr>
+        <w:rFonts w:ascii="Symbol" w:hAnsi="Symbol" w:hint="default"/>
+      </w:rPr>
+    </w:lvl>
+    <w:lvl w:ilvl="4" w:tplc="04090003" w:tentative="1">
+      <w:start w:val="1"/>
+      <w:numFmt w:val="bullet"/>
+      <w:lvlText w:val="o"/>
+      <w:lvlJc w:val="left"/>
+      <w:pPr>
+        <w:ind w:left="3960" w:hanging="360"/>
+      </w:pPr>
+      <w:rPr>
+        <w:rFonts w:ascii="Courier New" w:hAnsi="Courier New" w:cs="Courier New" w:hint="default"/>
+      </w:rPr>
+    </w:lvl>
+    <w:lvl w:ilvl="5" w:tplc="04090005" w:tentative="1">
+      <w:start w:val="1"/>
+      <w:numFmt w:val="bullet"/>
+      <w:lvlText w:val=""/>
+      <w:lvlJc w:val="left"/>
+      <w:pPr>
+        <w:ind w:left="4680" w:hanging="360"/>
+      </w:pPr>
+      <w:rPr>
+        <w:rFonts w:ascii="Wingdings" w:hAnsi="Wingdings" w:hint="default"/>
+      </w:rPr>
+    </w:lvl>
+    <w:lvl w:ilvl="6" w:tplc="04090001" w:tentative="1">
+      <w:start w:val="1"/>
+      <w:numFmt w:val="bullet"/>
+      <w:lvlText w:val=""/>
+      <w:lvlJc w:val="left"/>
+      <w:pPr>
+        <w:ind w:left="5400" w:hanging="360"/>
+      </w:pPr>
+      <w:rPr>
+        <w:rFonts w:ascii="Symbol" w:hAnsi="Symbol" w:hint="default"/>
+      </w:rPr>
+    </w:lvl>
+    <w:lvl w:ilvl="7" w:tplc="04090003" w:tentative="1">
+      <w:start w:val="1"/>
+      <w:numFmt w:val="bullet"/>
+      <w:lvlText w:val="o"/>
+      <w:lvlJc w:val="left"/>
+      <w:pPr>
+        <w:ind w:left="6120" w:hanging="360"/>
+      </w:pPr>
+      <w:rPr>
+        <w:rFonts w:ascii="Courier New" w:hAnsi="Courier New" w:cs="Courier New" w:hint="default"/>
+      </w:rPr>
+    </w:lvl>
+    <w:lvl w:ilvl="8" w:tplc="04090005" w:tentative="1">
+      <w:start w:val="1"/>
+      <w:numFmt w:val="bullet"/>
+      <w:lvlText w:val=""/>
+      <w:lvlJc w:val="left"/>
+      <w:pPr>
+        <w:ind w:left="6840" w:hanging="360"/>
+      </w:pPr>
+      <w:rPr>
+        <w:rFonts w:ascii="Wingdings" w:hAnsi="Wingdings" w:hint="default"/>
+      </w:rPr>
+    </w:lvl>
+  </w:abstractNum>
+  <w:abstractNum w:abstractNumId="2" w15:restartNumberingAfterBreak="0">
     <w:nsid w:val="298622B7"/>
     <w:multiLevelType w:val="hybridMultilevel"/>
     <w:tmpl w:val="FEAA704C"/>
@@ -4876,7 +6047,7 @@
       </w:rPr>
     </w:lvl>
   </w:abstractNum>
-  <w:abstractNum w:abstractNumId="2" w15:restartNumberingAfterBreak="0">
+  <w:abstractNum w:abstractNumId="3" w15:restartNumberingAfterBreak="0">
     <w:nsid w:val="72B6796D"/>
     <w:multiLevelType w:val="hybridMultilevel"/>
     <w:tmpl w:val="83D60968"/>
@@ -4989,7 +6160,7 @@
       </w:rPr>
     </w:lvl>
   </w:abstractNum>
-  <w:abstractNum w:abstractNumId="3" w15:restartNumberingAfterBreak="0">
+  <w:abstractNum w:abstractNumId="4" w15:restartNumberingAfterBreak="0">
     <w:nsid w:val="79173439"/>
     <w:multiLevelType w:val="hybridMultilevel"/>
     <w:tmpl w:val="3C643DBE"/>
@@ -5102,7 +6273,7 @@
       </w:rPr>
     </w:lvl>
   </w:abstractNum>
-  <w:abstractNum w:abstractNumId="4" w15:restartNumberingAfterBreak="0">
+  <w:abstractNum w:abstractNumId="5" w15:restartNumberingAfterBreak="0">
     <w:nsid w:val="7AE90A1B"/>
     <w:multiLevelType w:val="hybridMultilevel"/>
     <w:tmpl w:val="CBB0A3D0"/>
@@ -5216,18 +6387,21 @@
     </w:lvl>
   </w:abstractNum>
   <w:num w:numId="1" w16cid:durableId="938680001">
-    <w:abstractNumId w:val="3"/>
+    <w:abstractNumId w:val="4"/>
   </w:num>
   <w:num w:numId="2" w16cid:durableId="57017667">
     <w:abstractNumId w:val="0"/>
   </w:num>
   <w:num w:numId="3" w16cid:durableId="26293601">
-    <w:abstractNumId w:val="4"/>
+    <w:abstractNumId w:val="5"/>
   </w:num>
   <w:num w:numId="4" w16cid:durableId="2086340927">
+    <w:abstractNumId w:val="3"/>
+  </w:num>
+  <w:num w:numId="5" w16cid:durableId="1402798433">
     <w:abstractNumId w:val="2"/>
   </w:num>
-  <w:num w:numId="5" w16cid:durableId="1402798433">
+  <w:num w:numId="6" w16cid:durableId="1574925009">
     <w:abstractNumId w:val="1"/>
   </w:num>
 </w:numbering>

</xml_diff>